<commit_message>
Documentation - Sewage - Updated descriptive text and installed and demand load calculations to new floor plant
</commit_message>
<xml_diff>
--- a/Documentation/Sewage/[AVti - São Rafael - ETE] Memorial Descritivo.docx
+++ b/Documentation/Sewage/[AVti - São Rafael - ETE] Memorial Descritivo.docx
@@ -130,7 +130,7 @@
                                 <w:sz w:val="28"/>
                                 <w:lang w:val="pt-BR"/>
                               </w:rPr>
-                              <w:t>Versão Projeto Elétrico – 5</w:t>
+                              <w:t>Versão Projeto Elétrico – 6</w:t>
                             </w:r>
                             <w:r>
                               <w:rPr>
@@ -156,7 +156,7 @@
                                 <w:sz w:val="28"/>
                                 <w:lang w:val="pt-BR"/>
                               </w:rPr>
-                              <w:t xml:space="preserve"> Versão Layout Elétrico – 5</w:t>
+                              <w:t xml:space="preserve"> Versão Layout Elétrico – 6</w:t>
                             </w:r>
                             <w:r>
                               <w:rPr>
@@ -378,7 +378,7 @@
                           <w:sz w:val="28"/>
                           <w:lang w:val="pt-BR"/>
                         </w:rPr>
-                        <w:t>Versão Projeto Elétrico – 5</w:t>
+                        <w:t>Versão Projeto Elétrico – 6</w:t>
                       </w:r>
                       <w:r>
                         <w:rPr>
@@ -404,7 +404,7 @@
                           <w:sz w:val="28"/>
                           <w:lang w:val="pt-BR"/>
                         </w:rPr>
-                        <w:t xml:space="preserve"> Versão Layout Elétrico – 5</w:t>
+                        <w:t xml:space="preserve"> Versão Layout Elétrico – 6</w:t>
                       </w:r>
                       <w:r>
                         <w:rPr>
@@ -757,13 +757,23 @@
           <w:lang w:val="pt-BR"/>
         </w:rPr>
       </w:pPr>
-      <w:r>
+    </w:p>
+    <w:p>
+      <w:pPr>
+        <w:ind w:left="1276" w:right="278" w:firstLine="720"/>
+        <w:jc w:val="both"/>
         <w:rPr>
           <w:rFonts w:ascii="Abadi MT Condensed Light" w:hAnsi="Abadi MT Condensed Light" w:cs="Arial"/>
           <w:color w:val="000000"/>
           <w:lang w:val="pt-BR"/>
         </w:rPr>
-        <w:lastRenderedPageBreak/>
+      </w:pPr>
+      <w:r>
+        <w:rPr>
+          <w:rFonts w:ascii="Abadi MT Condensed Light" w:hAnsi="Abadi MT Condensed Light" w:cs="Arial"/>
+          <w:color w:val="000000"/>
+          <w:lang w:val="pt-BR"/>
+        </w:rPr>
         <w:t xml:space="preserve">Este sistema de </w:t>
       </w:r>
       <w:r>
@@ -1273,8 +1283,6 @@
           <w:lang w:val="pt-BR"/>
         </w:rPr>
       </w:pPr>
-      <w:bookmarkStart w:id="0" w:name="_GoBack"/>
-      <w:bookmarkEnd w:id="0"/>
       <w:r>
         <w:rPr>
           <w:rFonts w:ascii="Abadi MT Condensed Light" w:hAnsi="Abadi MT Condensed Light" w:cs="Arial"/>
@@ -1433,7 +1441,6 @@
           <w:b/>
           <w:lang w:val="pt-BR"/>
         </w:rPr>
-        <w:lastRenderedPageBreak/>
         <w:t>ESPECIFICAÇÃO DE CARGAS E ENTRADA DE REDE</w:t>
       </w:r>
     </w:p>
@@ -1445,6 +1452,7 @@
         <w:contextualSpacing/>
         <w:rPr>
           <w:rFonts w:ascii="Abadi MT Condensed Light" w:hAnsi="Abadi MT Condensed Light"/>
+          <w:lang w:val="pt-BR"/>
         </w:rPr>
       </w:pPr>
     </w:p>
@@ -1509,17 +1517,87 @@
             <w:r>
               <w:rPr>
                 <w:rFonts w:ascii="Abadi MT Condensed Light" w:hAnsi="Abadi MT Condensed Light"/>
+                <w:color w:val="000000"/>
+              </w:rPr>
+              <w:t>Tipo</w:t>
+            </w:r>
+            <w:proofErr w:type="spellEnd"/>
+          </w:p>
+        </w:tc>
+        <w:tc>
+          <w:tcPr>
+            <w:tcW w:w="1328" w:type="dxa"/>
+            <w:vAlign w:val="center"/>
+          </w:tcPr>
+          <w:p>
+            <w:pPr>
+              <w:jc w:val="center"/>
+              <w:rPr>
+                <w:rFonts w:ascii="Abadi MT Condensed Light" w:hAnsi="Abadi MT Condensed Light"/>
                 <w:b/>
+              </w:rPr>
+            </w:pPr>
+            <w:proofErr w:type="spellStart"/>
+            <w:r>
+              <w:rPr>
+                <w:rFonts w:ascii="Abadi MT Condensed Light" w:hAnsi="Abadi MT Condensed Light"/>
+                <w:color w:val="000000"/>
+              </w:rPr>
+              <w:t>Tensão</w:t>
+            </w:r>
+            <w:proofErr w:type="spellEnd"/>
+            <w:r>
+              <w:rPr>
+                <w:rFonts w:ascii="Abadi MT Condensed Light" w:hAnsi="Abadi MT Condensed Light"/>
+                <w:color w:val="000000"/>
+              </w:rPr>
+              <w:t xml:space="preserve"> Nominal</w:t>
+            </w:r>
+          </w:p>
+        </w:tc>
+        <w:tc>
+          <w:tcPr>
+            <w:tcW w:w="1333" w:type="dxa"/>
+            <w:vAlign w:val="center"/>
+          </w:tcPr>
+          <w:p>
+            <w:pPr>
+              <w:jc w:val="center"/>
+              <w:rPr>
+                <w:rFonts w:ascii="Abadi MT Condensed Light" w:hAnsi="Abadi MT Condensed Light"/>
+                <w:b/>
+              </w:rPr>
+            </w:pPr>
+            <w:proofErr w:type="spellStart"/>
+            <w:r>
+              <w:rPr>
+                <w:rFonts w:ascii="Abadi MT Condensed Light" w:hAnsi="Abadi MT Condensed Light"/>
                 <w:color w:val="000000"/>
               </w:rPr>
               <w:t>Tipo</w:t>
             </w:r>
             <w:proofErr w:type="spellEnd"/>
-          </w:p>
-        </w:tc>
-        <w:tc>
-          <w:tcPr>
-            <w:tcW w:w="1328" w:type="dxa"/>
+            <w:r>
+              <w:rPr>
+                <w:rFonts w:ascii="Abadi MT Condensed Light" w:hAnsi="Abadi MT Condensed Light"/>
+                <w:color w:val="000000"/>
+              </w:rPr>
+              <w:t xml:space="preserve"> de </w:t>
+            </w:r>
+            <w:proofErr w:type="spellStart"/>
+            <w:r>
+              <w:rPr>
+                <w:rFonts w:ascii="Abadi MT Condensed Light" w:hAnsi="Abadi MT Condensed Light"/>
+                <w:color w:val="000000"/>
+              </w:rPr>
+              <w:t>Rede</w:t>
+            </w:r>
+            <w:proofErr w:type="spellEnd"/>
+          </w:p>
+        </w:tc>
+        <w:tc>
+          <w:tcPr>
+            <w:tcW w:w="1591" w:type="dxa"/>
             <w:vAlign w:val="center"/>
           </w:tcPr>
           <w:p>
@@ -1534,150 +1612,69 @@
             <w:r>
               <w:rPr>
                 <w:rFonts w:ascii="Abadi MT Condensed Light" w:hAnsi="Abadi MT Condensed Light"/>
+                <w:color w:val="000000"/>
+              </w:rPr>
+              <w:t>Potência</w:t>
+            </w:r>
+            <w:proofErr w:type="spellEnd"/>
+            <w:r>
+              <w:rPr>
+                <w:rFonts w:ascii="Abadi MT Condensed Light" w:hAnsi="Abadi MT Condensed Light"/>
+                <w:color w:val="000000"/>
+              </w:rPr>
+              <w:t xml:space="preserve"> Nominal</w:t>
+            </w:r>
+          </w:p>
+        </w:tc>
+        <w:tc>
+          <w:tcPr>
+            <w:tcW w:w="2002" w:type="dxa"/>
+            <w:vAlign w:val="center"/>
+          </w:tcPr>
+          <w:p>
+            <w:pPr>
+              <w:jc w:val="center"/>
+              <w:rPr>
+                <w:rFonts w:ascii="Abadi MT Condensed Light" w:hAnsi="Abadi MT Condensed Light"/>
                 <w:b/>
-                <w:color w:val="000000"/>
-              </w:rPr>
-              <w:t>Tensão</w:t>
+              </w:rPr>
+            </w:pPr>
+            <w:proofErr w:type="spellStart"/>
+            <w:r>
+              <w:rPr>
+                <w:rFonts w:ascii="Abadi MT Condensed Light" w:hAnsi="Abadi MT Condensed Light"/>
+                <w:color w:val="000000"/>
+              </w:rPr>
+              <w:t>Quantidade</w:t>
             </w:r>
             <w:proofErr w:type="spellEnd"/>
-            <w:r>
+          </w:p>
+        </w:tc>
+        <w:tc>
+          <w:tcPr>
+            <w:tcW w:w="1388" w:type="dxa"/>
+            <w:vAlign w:val="center"/>
+          </w:tcPr>
+          <w:p>
+            <w:pPr>
+              <w:jc w:val="center"/>
               <w:rPr>
                 <w:rFonts w:ascii="Abadi MT Condensed Light" w:hAnsi="Abadi MT Condensed Light"/>
                 <w:b/>
-                <w:color w:val="000000"/>
-              </w:rPr>
-              <w:t xml:space="preserve"> Nominal</w:t>
-            </w:r>
-          </w:p>
-        </w:tc>
-        <w:tc>
-          <w:tcPr>
-            <w:tcW w:w="1333" w:type="dxa"/>
-            <w:vAlign w:val="center"/>
-          </w:tcPr>
-          <w:p>
-            <w:pPr>
-              <w:jc w:val="center"/>
-              <w:rPr>
-                <w:rFonts w:ascii="Abadi MT Condensed Light" w:hAnsi="Abadi MT Condensed Light"/>
-                <w:b/>
               </w:rPr>
             </w:pPr>
             <w:proofErr w:type="spellStart"/>
             <w:r>
               <w:rPr>
                 <w:rFonts w:ascii="Abadi MT Condensed Light" w:hAnsi="Abadi MT Condensed Light"/>
-                <w:b/>
-                <w:color w:val="000000"/>
-              </w:rPr>
-              <w:t>Tipo</w:t>
+                <w:color w:val="000000"/>
+              </w:rPr>
+              <w:t>Potência</w:t>
             </w:r>
             <w:proofErr w:type="spellEnd"/>
             <w:r>
               <w:rPr>
                 <w:rFonts w:ascii="Abadi MT Condensed Light" w:hAnsi="Abadi MT Condensed Light"/>
-                <w:b/>
-                <w:color w:val="000000"/>
-              </w:rPr>
-              <w:t xml:space="preserve"> de </w:t>
-            </w:r>
-            <w:proofErr w:type="spellStart"/>
-            <w:r>
-              <w:rPr>
-                <w:rFonts w:ascii="Abadi MT Condensed Light" w:hAnsi="Abadi MT Condensed Light"/>
-                <w:b/>
-                <w:color w:val="000000"/>
-              </w:rPr>
-              <w:t>Rede</w:t>
-            </w:r>
-            <w:proofErr w:type="spellEnd"/>
-          </w:p>
-        </w:tc>
-        <w:tc>
-          <w:tcPr>
-            <w:tcW w:w="1591" w:type="dxa"/>
-            <w:vAlign w:val="center"/>
-          </w:tcPr>
-          <w:p>
-            <w:pPr>
-              <w:jc w:val="center"/>
-              <w:rPr>
-                <w:rFonts w:ascii="Abadi MT Condensed Light" w:hAnsi="Abadi MT Condensed Light"/>
-                <w:b/>
-              </w:rPr>
-            </w:pPr>
-            <w:proofErr w:type="spellStart"/>
-            <w:r>
-              <w:rPr>
-                <w:rFonts w:ascii="Abadi MT Condensed Light" w:hAnsi="Abadi MT Condensed Light"/>
-                <w:b/>
-                <w:color w:val="000000"/>
-              </w:rPr>
-              <w:t>Potência</w:t>
-            </w:r>
-            <w:proofErr w:type="spellEnd"/>
-            <w:r>
-              <w:rPr>
-                <w:rFonts w:ascii="Abadi MT Condensed Light" w:hAnsi="Abadi MT Condensed Light"/>
-                <w:b/>
-                <w:color w:val="000000"/>
-              </w:rPr>
-              <w:t xml:space="preserve"> Nominal</w:t>
-            </w:r>
-          </w:p>
-        </w:tc>
-        <w:tc>
-          <w:tcPr>
-            <w:tcW w:w="2002" w:type="dxa"/>
-            <w:vAlign w:val="center"/>
-          </w:tcPr>
-          <w:p>
-            <w:pPr>
-              <w:jc w:val="center"/>
-              <w:rPr>
-                <w:rFonts w:ascii="Abadi MT Condensed Light" w:hAnsi="Abadi MT Condensed Light"/>
-                <w:b/>
-              </w:rPr>
-            </w:pPr>
-            <w:proofErr w:type="spellStart"/>
-            <w:r>
-              <w:rPr>
-                <w:rFonts w:ascii="Abadi MT Condensed Light" w:hAnsi="Abadi MT Condensed Light"/>
-                <w:b/>
-                <w:color w:val="000000"/>
-              </w:rPr>
-              <w:t>Quantidade</w:t>
-            </w:r>
-            <w:proofErr w:type="spellEnd"/>
-          </w:p>
-        </w:tc>
-        <w:tc>
-          <w:tcPr>
-            <w:tcW w:w="1388" w:type="dxa"/>
-            <w:vAlign w:val="center"/>
-          </w:tcPr>
-          <w:p>
-            <w:pPr>
-              <w:jc w:val="center"/>
-              <w:rPr>
-                <w:rFonts w:ascii="Abadi MT Condensed Light" w:hAnsi="Abadi MT Condensed Light"/>
-                <w:b/>
-              </w:rPr>
-            </w:pPr>
-            <w:proofErr w:type="spellStart"/>
-            <w:r>
-              <w:rPr>
-                <w:rFonts w:ascii="Abadi MT Condensed Light" w:hAnsi="Abadi MT Condensed Light"/>
-                <w:b/>
-                <w:color w:val="000000"/>
-              </w:rPr>
-              <w:t>Potência</w:t>
-            </w:r>
-            <w:proofErr w:type="spellEnd"/>
-            <w:r>
-              <w:rPr>
-                <w:rFonts w:ascii="Abadi MT Condensed Light" w:hAnsi="Abadi MT Condensed Light"/>
-                <w:b/>
                 <w:color w:val="000000"/>
               </w:rPr>
               <w:t xml:space="preserve"> Total</w:t>
@@ -1955,7 +1952,7 @@
                 <w:rFonts w:ascii="Abadi MT Condensed Light" w:hAnsi="Abadi MT Condensed Light"/>
                 <w:color w:val="000000"/>
               </w:rPr>
-              <w:t>15</w:t>
+              <w:t>9</w:t>
             </w:r>
           </w:p>
         </w:tc>
@@ -1976,7 +1973,7 @@
                 <w:rFonts w:ascii="Abadi MT Condensed Light" w:hAnsi="Abadi MT Condensed Light"/>
                 <w:color w:val="000000"/>
               </w:rPr>
-              <w:t>7,50 kW</w:t>
+              <w:t>4,50 kW</w:t>
             </w:r>
           </w:p>
         </w:tc>
@@ -2394,7 +2391,7 @@
                 <w:rFonts w:ascii="Abadi MT Condensed Light" w:hAnsi="Abadi MT Condensed Light"/>
                 <w:color w:val="000000"/>
               </w:rPr>
-              <w:t>2,65 kW</w:t>
+              <w:t>2,66 kW</w:t>
             </w:r>
           </w:p>
         </w:tc>
@@ -2436,7 +2433,7 @@
                 <w:rFonts w:ascii="Abadi MT Condensed Light" w:hAnsi="Abadi MT Condensed Light"/>
                 <w:color w:val="000000"/>
               </w:rPr>
-              <w:t>2,65 kW</w:t>
+              <w:t>2,66 kW</w:t>
             </w:r>
           </w:p>
         </w:tc>
@@ -2706,7 +2703,7 @@
                 <w:rFonts w:ascii="Abadi MT Condensed Light" w:hAnsi="Abadi MT Condensed Light"/>
                 <w:color w:val="000000"/>
               </w:rPr>
-              <w:t>3,50 kW</w:t>
+              <w:t>3,55 kW</w:t>
             </w:r>
           </w:p>
         </w:tc>
@@ -2748,7 +2745,7 @@
                 <w:rFonts w:ascii="Abadi MT Condensed Light" w:hAnsi="Abadi MT Condensed Light"/>
                 <w:color w:val="000000"/>
               </w:rPr>
-              <w:t>7,00 kW</w:t>
+              <w:t>7,10 kW</w:t>
             </w:r>
           </w:p>
         </w:tc>
@@ -2850,7 +2847,7 @@
                 <w:rFonts w:ascii="Abadi MT Condensed Light" w:hAnsi="Abadi MT Condensed Light"/>
                 <w:color w:val="000000"/>
               </w:rPr>
-              <w:t>10,40 kW</w:t>
+              <w:t>10,00 kW</w:t>
             </w:r>
           </w:p>
         </w:tc>
@@ -2895,7 +2892,7 @@
                 <w:rFonts w:ascii="Abadi MT Condensed Light" w:hAnsi="Abadi MT Condensed Light"/>
                 <w:color w:val="000000"/>
               </w:rPr>
-              <w:t>10,40 kW</w:t>
+              <w:t>10,00 kW</w:t>
             </w:r>
           </w:p>
         </w:tc>
@@ -3029,7 +3026,7 @@
                 <w:rFonts w:ascii="Abadi MT Condensed Light" w:hAnsi="Abadi MT Condensed Light"/>
                 <w:color w:val="000000"/>
               </w:rPr>
-              <w:t>0,93 kW</w:t>
+              <w:t>0,31 kW</w:t>
             </w:r>
           </w:p>
         </w:tc>
@@ -3077,7 +3074,7 @@
                 <w:rFonts w:ascii="Abadi MT Condensed Light" w:hAnsi="Abadi MT Condensed Light"/>
                 <w:color w:val="000000"/>
               </w:rPr>
-              <w:t>1,86 kW</w:t>
+              <w:t>0,62 kW</w:t>
             </w:r>
           </w:p>
         </w:tc>
@@ -3219,7 +3216,7 @@
                 <w:rFonts w:ascii="Abadi MT Condensed Light" w:hAnsi="Abadi MT Condensed Light"/>
                 <w:color w:val="000000"/>
               </w:rPr>
-              <w:t>38,94 kW</w:t>
+              <w:t>34,41 kW</w:t>
             </w:r>
           </w:p>
         </w:tc>
@@ -3292,17 +3289,56 @@
             <w:r>
               <w:rPr>
                 <w:rFonts w:ascii="Abadi MT Condensed Light" w:hAnsi="Abadi MT Condensed Light"/>
+                <w:color w:val="000000"/>
+              </w:rPr>
+              <w:t>Tipo</w:t>
+            </w:r>
+            <w:proofErr w:type="spellEnd"/>
+          </w:p>
+        </w:tc>
+        <w:tc>
+          <w:tcPr>
+            <w:tcW w:w="1145" w:type="pct"/>
+            <w:vAlign w:val="center"/>
+          </w:tcPr>
+          <w:p>
+            <w:pPr>
+              <w:jc w:val="center"/>
+              <w:rPr>
+                <w:rFonts w:ascii="Abadi MT Condensed Light" w:hAnsi="Abadi MT Condensed Light"/>
                 <w:b/>
-                <w:color w:val="000000"/>
-              </w:rPr>
-              <w:t>Tipo</w:t>
+              </w:rPr>
+            </w:pPr>
+            <w:proofErr w:type="spellStart"/>
+            <w:r>
+              <w:rPr>
+                <w:rFonts w:ascii="Abadi MT Condensed Light" w:hAnsi="Abadi MT Condensed Light"/>
+                <w:color w:val="000000"/>
+              </w:rPr>
+              <w:t>Potência</w:t>
             </w:r>
             <w:proofErr w:type="spellEnd"/>
-          </w:p>
-        </w:tc>
-        <w:tc>
-          <w:tcPr>
-            <w:tcW w:w="1145" w:type="pct"/>
+            <w:r>
+              <w:rPr>
+                <w:rFonts w:ascii="Abadi MT Condensed Light" w:hAnsi="Abadi MT Condensed Light"/>
+                <w:color w:val="000000"/>
+              </w:rPr>
+              <w:t xml:space="preserve"> </w:t>
+            </w:r>
+            <w:proofErr w:type="spellStart"/>
+            <w:r>
+              <w:rPr>
+                <w:rFonts w:ascii="Abadi MT Condensed Light" w:hAnsi="Abadi MT Condensed Light"/>
+                <w:color w:val="000000"/>
+              </w:rPr>
+              <w:t>Instalada</w:t>
+            </w:r>
+            <w:proofErr w:type="spellEnd"/>
+          </w:p>
+        </w:tc>
+        <w:tc>
+          <w:tcPr>
+            <w:tcW w:w="1293" w:type="pct"/>
             <w:vAlign w:val="center"/>
           </w:tcPr>
           <w:p>
@@ -3317,7 +3353,46 @@
             <w:r>
               <w:rPr>
                 <w:rFonts w:ascii="Abadi MT Condensed Light" w:hAnsi="Abadi MT Condensed Light"/>
+                <w:color w:val="000000"/>
+              </w:rPr>
+              <w:t>Fator</w:t>
+            </w:r>
+            <w:proofErr w:type="spellEnd"/>
+            <w:r>
+              <w:rPr>
+                <w:rFonts w:ascii="Abadi MT Condensed Light" w:hAnsi="Abadi MT Condensed Light"/>
+                <w:color w:val="000000"/>
+              </w:rPr>
+              <w:t xml:space="preserve"> de </w:t>
+            </w:r>
+            <w:proofErr w:type="spellStart"/>
+            <w:r>
+              <w:rPr>
+                <w:rFonts w:ascii="Abadi MT Condensed Light" w:hAnsi="Abadi MT Condensed Light"/>
+                <w:color w:val="000000"/>
+              </w:rPr>
+              <w:t>Demanda</w:t>
+            </w:r>
+            <w:proofErr w:type="spellEnd"/>
+          </w:p>
+        </w:tc>
+        <w:tc>
+          <w:tcPr>
+            <w:tcW w:w="1311" w:type="pct"/>
+            <w:vAlign w:val="center"/>
+          </w:tcPr>
+          <w:p>
+            <w:pPr>
+              <w:jc w:val="center"/>
+              <w:rPr>
+                <w:rFonts w:ascii="Abadi MT Condensed Light" w:hAnsi="Abadi MT Condensed Light"/>
                 <w:b/>
+              </w:rPr>
+            </w:pPr>
+            <w:proofErr w:type="spellStart"/>
+            <w:r>
+              <w:rPr>
+                <w:rFonts w:ascii="Abadi MT Condensed Light" w:hAnsi="Abadi MT Condensed Light"/>
                 <w:color w:val="000000"/>
               </w:rPr>
               <w:t>Potência</w:t>
@@ -3326,7 +3401,6 @@
             <w:r>
               <w:rPr>
                 <w:rFonts w:ascii="Abadi MT Condensed Light" w:hAnsi="Abadi MT Condensed Light"/>
-                <w:b/>
                 <w:color w:val="000000"/>
               </w:rPr>
               <w:t xml:space="preserve"> </w:t>
@@ -3335,93 +3409,6 @@
             <w:r>
               <w:rPr>
                 <w:rFonts w:ascii="Abadi MT Condensed Light" w:hAnsi="Abadi MT Condensed Light"/>
-                <w:b/>
-                <w:color w:val="000000"/>
-              </w:rPr>
-              <w:t>Instalada</w:t>
-            </w:r>
-            <w:proofErr w:type="spellEnd"/>
-          </w:p>
-        </w:tc>
-        <w:tc>
-          <w:tcPr>
-            <w:tcW w:w="1293" w:type="pct"/>
-            <w:vAlign w:val="center"/>
-          </w:tcPr>
-          <w:p>
-            <w:pPr>
-              <w:jc w:val="center"/>
-              <w:rPr>
-                <w:rFonts w:ascii="Abadi MT Condensed Light" w:hAnsi="Abadi MT Condensed Light"/>
-                <w:b/>
-              </w:rPr>
-            </w:pPr>
-            <w:proofErr w:type="spellStart"/>
-            <w:r>
-              <w:rPr>
-                <w:rFonts w:ascii="Abadi MT Condensed Light" w:hAnsi="Abadi MT Condensed Light"/>
-                <w:b/>
-                <w:color w:val="000000"/>
-              </w:rPr>
-              <w:t>Fator</w:t>
-            </w:r>
-            <w:proofErr w:type="spellEnd"/>
-            <w:r>
-              <w:rPr>
-                <w:rFonts w:ascii="Abadi MT Condensed Light" w:hAnsi="Abadi MT Condensed Light"/>
-                <w:b/>
-                <w:color w:val="000000"/>
-              </w:rPr>
-              <w:t xml:space="preserve"> de </w:t>
-            </w:r>
-            <w:proofErr w:type="spellStart"/>
-            <w:r>
-              <w:rPr>
-                <w:rFonts w:ascii="Abadi MT Condensed Light" w:hAnsi="Abadi MT Condensed Light"/>
-                <w:b/>
-                <w:color w:val="000000"/>
-              </w:rPr>
-              <w:t>Demanda</w:t>
-            </w:r>
-            <w:proofErr w:type="spellEnd"/>
-          </w:p>
-        </w:tc>
-        <w:tc>
-          <w:tcPr>
-            <w:tcW w:w="1311" w:type="pct"/>
-            <w:vAlign w:val="center"/>
-          </w:tcPr>
-          <w:p>
-            <w:pPr>
-              <w:jc w:val="center"/>
-              <w:rPr>
-                <w:rFonts w:ascii="Abadi MT Condensed Light" w:hAnsi="Abadi MT Condensed Light"/>
-                <w:b/>
-              </w:rPr>
-            </w:pPr>
-            <w:proofErr w:type="spellStart"/>
-            <w:r>
-              <w:rPr>
-                <w:rFonts w:ascii="Abadi MT Condensed Light" w:hAnsi="Abadi MT Condensed Light"/>
-                <w:b/>
-                <w:color w:val="000000"/>
-              </w:rPr>
-              <w:t>Potência</w:t>
-            </w:r>
-            <w:proofErr w:type="spellEnd"/>
-            <w:r>
-              <w:rPr>
-                <w:rFonts w:ascii="Abadi MT Condensed Light" w:hAnsi="Abadi MT Condensed Light"/>
-                <w:b/>
-                <w:color w:val="000000"/>
-              </w:rPr>
-              <w:t xml:space="preserve"> </w:t>
-            </w:r>
-            <w:proofErr w:type="spellStart"/>
-            <w:r>
-              <w:rPr>
-                <w:rFonts w:ascii="Abadi MT Condensed Light" w:hAnsi="Abadi MT Condensed Light"/>
-                <w:b/>
                 <w:color w:val="000000"/>
               </w:rPr>
               <w:t>Demandada</w:t>
@@ -3582,7 +3569,7 @@
                 <w:rFonts w:ascii="Abadi MT Condensed Light" w:hAnsi="Abadi MT Condensed Light"/>
                 <w:color w:val="000000"/>
               </w:rPr>
-              <w:t>7,50 kW</w:t>
+              <w:t>4,50 kW</w:t>
             </w:r>
           </w:p>
         </w:tc>
@@ -3624,7 +3611,7 @@
                 <w:rFonts w:ascii="Abadi MT Condensed Light" w:hAnsi="Abadi MT Condensed Light"/>
                 <w:color w:val="000000"/>
               </w:rPr>
-              <w:t>6,75 kVA</w:t>
+              <w:t>4,05 kVA</w:t>
             </w:r>
           </w:p>
         </w:tc>
@@ -3878,7 +3865,7 @@
                 <w:rFonts w:ascii="Abadi MT Condensed Light" w:hAnsi="Abadi MT Condensed Light"/>
                 <w:color w:val="000000"/>
               </w:rPr>
-              <w:t>22,84 kW</w:t>
+              <w:t>17,45 kW</w:t>
             </w:r>
           </w:p>
         </w:tc>
@@ -3926,7 +3913,7 @@
                 <w:rFonts w:ascii="Abadi MT Condensed Light" w:hAnsi="Abadi MT Condensed Light"/>
                 <w:color w:val="000000"/>
               </w:rPr>
-              <w:t>15,99 kVA</w:t>
+              <w:t>12,22 kVA</w:t>
             </w:r>
           </w:p>
         </w:tc>
@@ -3941,7 +3928,7 @@
               <w:bottom w:val="nil"/>
               <w:right w:val="nil"/>
             </w:tcBorders>
-            <w:vAlign w:val="center"/>
+            <w:vAlign w:val="bottom"/>
           </w:tcPr>
           <w:p>
             <w:pPr>
@@ -3960,7 +3947,7 @@
               <w:bottom w:val="nil"/>
               <w:right w:val="single" w:sz="4" w:space="0" w:color="auto"/>
             </w:tcBorders>
-            <w:vAlign w:val="center"/>
+            <w:vAlign w:val="bottom"/>
           </w:tcPr>
           <w:p>
             <w:pPr>
@@ -4010,7 +3997,7 @@
                 <w:rFonts w:ascii="Abadi MT Condensed Light" w:hAnsi="Abadi MT Condensed Light"/>
                 <w:color w:val="000000"/>
               </w:rPr>
-              <w:t>Instalada</w:t>
+              <w:t>Demandada</w:t>
             </w:r>
             <w:proofErr w:type="spellEnd"/>
           </w:p>
@@ -4039,7 +4026,7 @@
                 <w:rFonts w:ascii="Abadi MT Condensed Light" w:hAnsi="Abadi MT Condensed Light"/>
                 <w:color w:val="000000"/>
               </w:rPr>
-              <w:t>25,86 kVA</w:t>
+              <w:t>19,39 kVA</w:t>
             </w:r>
           </w:p>
         </w:tc>
@@ -4548,7 +4535,6 @@
           <w:b/>
           <w:lang w:val="pt-BR"/>
         </w:rPr>
-        <w:lastRenderedPageBreak/>
         <w:t>CABOS</w:t>
       </w:r>
     </w:p>
@@ -5206,21 +5192,6 @@
           <w:lang w:val="pt-BR"/>
         </w:rPr>
       </w:pPr>
-      <w:r>
-        <w:rPr>
-          <w:rFonts w:ascii="Abadi MT Condensed Light" w:hAnsi="Abadi MT Condensed Light"/>
-          <w:lang w:val="pt-BR"/>
-        </w:rPr>
-        <w:lastRenderedPageBreak/>
-        <w:t xml:space="preserve">Os painéis tem funcionamento individual, ou seja, todos os painéis podem funcionar em qualquer um dos modos independete dos outros painéis. Por exemplo, se o painel das bombas de elevação estiver em modo manual, o painel dos sopradores estiver em modo remoto e os demais painéis estiverem em modo automático, o CLP do painel de sopradores continua controlando os painéis que estiverem em modo automático de acordo com as informaçãoes de telemetria, o painel das bombas de elevação só </w:t>
-      </w:r>
-      <w:r>
-        <w:rPr>
-          <w:rFonts w:ascii="Abadi MT Condensed Light" w:hAnsi="Abadi MT Condensed Light"/>
-          <w:lang w:val="pt-BR"/>
-        </w:rPr>
-        <w:t>acionará as respectivas bombas por comandos manuais e o painel de sopradores só atuará sobre os sopradores com comandos provenientes do CCO da COMUSA.</w:t>
-      </w:r>
     </w:p>
     <w:p>
       <w:pPr>
@@ -5237,6 +5208,31 @@
           <w:rFonts w:ascii="Abadi MT Condensed Light" w:hAnsi="Abadi MT Condensed Light"/>
           <w:lang w:val="pt-BR"/>
         </w:rPr>
+        <w:t xml:space="preserve">Os painéis tem funcionamento individual, ou seja, todos os painéis podem funcionar em qualquer um dos modos independete dos outros painéis. Por exemplo, se o painel das bombas de elevação estiver em modo manual, o painel dos sopradores estiver em modo remoto e os demais painéis estiverem em modo automático, o CLP do painel de sopradores continua controlando os painéis que estiverem em modo automático de acordo com as informaçãoes de telemetria, o painel das bombas de elevação só </w:t>
+      </w:r>
+      <w:r>
+        <w:rPr>
+          <w:rFonts w:ascii="Abadi MT Condensed Light" w:hAnsi="Abadi MT Condensed Light"/>
+          <w:lang w:val="pt-BR"/>
+        </w:rPr>
+        <w:t>acionará as respectivas bombas por comandos manuais e o painel de sopradores só atuará sobre os sopradores com comandos provenientes do CCO da COMUSA.</w:t>
+      </w:r>
+    </w:p>
+    <w:p>
+      <w:pPr>
+        <w:ind w:left="1276" w:right="278" w:firstLine="720"/>
+        <w:contextualSpacing/>
+        <w:jc w:val="both"/>
+        <w:rPr>
+          <w:rFonts w:ascii="Abadi MT Condensed Light" w:hAnsi="Abadi MT Condensed Light"/>
+          <w:lang w:val="pt-BR"/>
+        </w:rPr>
+      </w:pPr>
+      <w:r>
+        <w:rPr>
+          <w:rFonts w:ascii="Abadi MT Condensed Light" w:hAnsi="Abadi MT Condensed Light"/>
+          <w:lang w:val="pt-BR"/>
+        </w:rPr>
         <w:t>Os modos de operação MANUAL e AUTOMÁTICO são selecionados através de chaves seletoras localizadas nos painéis. O modo de operação REMOTO é selecionado através de comando proveniente do CCO da COMUSA, somente quando o painel estiver trablhando em modo AUTOMÁTICO. A seleção feita na chave seletora do painel é prioritária ao CCO, ou seja, se no painel estiver selecionado modo MANUAL, não será possível colocá-lo em modo REMOTO. Apenas selecionando modo AUTOMÁTICO através da chave seletora, o modo REMOTO poderá ser selecionado pelo CCO.</w:t>
       </w:r>
     </w:p>
@@ -5265,8 +5261,17 @@
           <w:rFonts w:ascii="Abadi MT Condensed Light" w:hAnsi="Abadi MT Condensed Light"/>
           <w:lang w:val="pt-BR"/>
         </w:rPr>
-        <w:t>Porto Alegre, 12</w:t>
-      </w:r>
+        <w:t>Por</w:t>
+      </w:r>
+      <w:r>
+        <w:rPr>
+          <w:rFonts w:ascii="Abadi MT Condensed Light" w:hAnsi="Abadi MT Condensed Light"/>
+          <w:lang w:val="pt-BR"/>
+        </w:rPr>
+        <w:t>to Alegre, 17</w:t>
+      </w:r>
+      <w:bookmarkStart w:id="0" w:name="_GoBack"/>
+      <w:bookmarkEnd w:id="0"/>
       <w:r>
         <w:rPr>
           <w:rFonts w:ascii="Abadi MT Condensed Light" w:hAnsi="Abadi MT Condensed Light"/>
@@ -5581,14 +5586,7 @@
               <w:rFonts w:ascii="Abadi MT Condensed Light" w:hAnsi="Abadi MT Condensed Light"/>
               <w:lang w:val="pt-BR"/>
             </w:rPr>
-            <w:t xml:space="preserve">AV </w:t>
-          </w:r>
-          <w:r>
-            <w:rPr>
-              <w:rFonts w:ascii="Abadi MT Condensed Light" w:hAnsi="Abadi MT Condensed Light"/>
-              <w:lang w:val="pt-BR"/>
-            </w:rPr>
-            <w:t>TECNOLOGIAS INOVADORAS (www.avti.com.br)</w:t>
+            <w:t>AV TECNOLOGIAS INOVADORAS (www.avti.com.br)</w:t>
           </w:r>
         </w:p>
       </w:tc>
@@ -7521,7 +7519,7 @@
 </file>
 
 <file path=customXml/itemProps1.xml><?xml version="1.0" encoding="utf-8"?>
-<ds:datastoreItem xmlns:ds="http://schemas.openxmlformats.org/officeDocument/2006/customXml" ds:itemID="{994C0637-C3E7-442F-BA21-599574D1C847}">
+<ds:datastoreItem xmlns:ds="http://schemas.openxmlformats.org/officeDocument/2006/customXml" ds:itemID="{931BDE6C-B3E3-47D5-A6C0-72801A821B4D}">
   <ds:schemaRefs>
     <ds:schemaRef ds:uri="http://schemas.openxmlformats.org/officeDocument/2006/bibliography"/>
   </ds:schemaRefs>

</xml_diff>

<commit_message>
Documentation - Sewage - Removed the description about the remote operation mode
</commit_message>
<xml_diff>
--- a/Documentation/Sewage/[AVti - São Rafael - ETE] Memorial Descritivo.docx
+++ b/Documentation/Sewage/[AVti - São Rafael - ETE] Memorial Descritivo.docx
@@ -56,7 +56,7 @@
                         <a:effectLst/>
                         <a:extLst>
                           <a:ext uri="{C572A759-6A51-4108-AA02-DFA0A04FC94B}">
-                            <ma14:wrappingTextBoxFlag xmlns="" xmlns:mo="http://schemas.microsoft.com/office/mac/office/2008/main" xmlns:mv="urn:schemas-microsoft-com:mac:vml" xmlns:o="urn:schemas-microsoft-com:office:office" xmlns:v="urn:schemas-microsoft-com:vml" xmlns:w10="urn:schemas-microsoft-com:office:word" xmlns:w="http://schemas.openxmlformats.org/wordprocessingml/2006/main" xmlns:ma14="http://schemas.microsoft.com/office/mac/drawingml/2011/main"/>
+                            <ma14:wrappingTextBoxFlag xmlns:ma14="http://schemas.microsoft.com/office/mac/drawingml/2011/main" xmlns:w="http://schemas.openxmlformats.org/wordprocessingml/2006/main" xmlns:w10="urn:schemas-microsoft-com:office:word" xmlns:v="urn:schemas-microsoft-com:vml" xmlns:o="urn:schemas-microsoft-com:office:office" xmlns:mv="urn:schemas-microsoft-com:mac:vml" xmlns:mo="http://schemas.microsoft.com/office/mac/office/2008/main" xmlns=""/>
                           </a:ext>
                         </a:extLst>
                       </wps:spPr>
@@ -659,7 +659,7 @@
                         <a:effectLst/>
                         <a:extLst>
                           <a:ext uri="{C572A759-6A51-4108-AA02-DFA0A04FC94B}">
-                            <ma14:wrappingTextBoxFlag xmlns="" xmlns:mo="http://schemas.microsoft.com/office/mac/office/2008/main" xmlns:mv="urn:schemas-microsoft-com:mac:vml" xmlns:o="urn:schemas-microsoft-com:office:office" xmlns:v="urn:schemas-microsoft-com:vml" xmlns:w10="urn:schemas-microsoft-com:office:word" xmlns:w="http://schemas.openxmlformats.org/wordprocessingml/2006/main" xmlns:ma14="http://schemas.microsoft.com/office/mac/drawingml/2011/main"/>
+                            <ma14:wrappingTextBoxFlag xmlns:ma14="http://schemas.microsoft.com/office/mac/drawingml/2011/main" xmlns:w="http://schemas.openxmlformats.org/wordprocessingml/2006/main" xmlns:w10="urn:schemas-microsoft-com:office:word" xmlns:v="urn:schemas-microsoft-com:vml" xmlns:o="urn:schemas-microsoft-com:office:office" xmlns:mv="urn:schemas-microsoft-com:mac:vml" xmlns:mo="http://schemas.microsoft.com/office/mac/office/2008/main" xmlns=""/>
                           </a:ext>
                         </a:extLst>
                       </wps:spPr>
@@ -5088,13 +5088,6 @@
           <w:lang w:val="pt-BR"/>
         </w:rPr>
       </w:pPr>
-      <w:r>
-        <w:rPr>
-          <w:rFonts w:ascii="Abadi MT Condensed Light" w:hAnsi="Abadi MT Condensed Light"/>
-          <w:lang w:val="pt-BR"/>
-        </w:rPr>
-        <w:t>MODO MANUAL:</w:t>
-      </w:r>
     </w:p>
     <w:p>
       <w:pPr>
@@ -5110,7 +5103,7 @@
           <w:rFonts w:ascii="Abadi MT Condensed Light" w:hAnsi="Abadi MT Condensed Light"/>
           <w:lang w:val="pt-BR"/>
         </w:rPr>
-        <w:t>No modo manual os painéis operam apenas por comandos manuais através de acionamentos de botões localizados no próprio painel. Os painéis não aceitam comandos do CLP do painel de Sopradores nem do CCO da COMUSA. Apenas a telemetria continua enviando informações dos acionamentos.</w:t>
+        <w:t>MODO MANUAL:</w:t>
       </w:r>
     </w:p>
     <w:p>
@@ -5127,7 +5120,7 @@
           <w:rFonts w:ascii="Abadi MT Condensed Light" w:hAnsi="Abadi MT Condensed Light"/>
           <w:lang w:val="pt-BR"/>
         </w:rPr>
-        <w:t>MODO AUTOMÁTICO:</w:t>
+        <w:t>No modo manual os painéis operam apenas por comandos manuais através de acionamentos de botões localizados no próprio painel. Os painéis não aceitam comandos do CLP do painel de Sopradores nem do CCO da COMUSA. Apenas a telemetria continua enviando informações dos acionamentos.</w:t>
       </w:r>
     </w:p>
     <w:p>
@@ -5139,13 +5132,6 @@
           <w:lang w:val="pt-BR"/>
         </w:rPr>
       </w:pPr>
-      <w:r>
-        <w:rPr>
-          <w:rFonts w:ascii="Abadi MT Condensed Light" w:hAnsi="Abadi MT Condensed Light"/>
-          <w:lang w:val="pt-BR"/>
-        </w:rPr>
-        <w:t>No modo automático quem controla os acionamentos dos motores é o CLP do painel de Sopradores através do barramento RS-485 de acordo com as informações recebidas através do mesmo barramento provenientes das telemetrias dos painéis. Os comandos manuais não atuam nesse modo.</w:t>
-      </w:r>
     </w:p>
     <w:p>
       <w:pPr>
@@ -5161,7 +5147,24 @@
           <w:rFonts w:ascii="Abadi MT Condensed Light" w:hAnsi="Abadi MT Condensed Light"/>
           <w:lang w:val="pt-BR"/>
         </w:rPr>
-        <w:t>MODO REMOTO:</w:t>
+        <w:t>MODO AUTOMÁTICO:</w:t>
+      </w:r>
+    </w:p>
+    <w:p>
+      <w:pPr>
+        <w:ind w:left="1276" w:right="278" w:firstLine="720"/>
+        <w:jc w:val="both"/>
+        <w:rPr>
+          <w:rFonts w:ascii="Abadi MT Condensed Light" w:hAnsi="Abadi MT Condensed Light"/>
+          <w:lang w:val="pt-BR"/>
+        </w:rPr>
+      </w:pPr>
+      <w:r>
+        <w:rPr>
+          <w:rFonts w:ascii="Abadi MT Condensed Light" w:hAnsi="Abadi MT Condensed Light"/>
+          <w:lang w:val="pt-BR"/>
+        </w:rPr>
+        <w:t>No modo automático quem controla os acionamentos dos motores é o CLP do painel de Sopradores através do barramento RS-485 de acordo com as informações recebidas através do mesmo barramento provenientes das telemetrias dos painéis. Os comandos manuais não atuam nesse modo.</w:t>
       </w:r>
     </w:p>
     <w:p>
@@ -5174,13 +5177,6 @@
           <w:lang w:val="pt-BR"/>
         </w:rPr>
       </w:pPr>
-      <w:r>
-        <w:rPr>
-          <w:rFonts w:ascii="Abadi MT Condensed Light" w:hAnsi="Abadi MT Condensed Light"/>
-          <w:lang w:val="pt-BR"/>
-        </w:rPr>
-        <w:t>No modo remoto os painéis são controlados através de comandos provenientes do CCO da COMUSA através do barramento RS-485. O CLP do painel de Sopradores não exerce comandos sobre os painéis, mas continua fornecendo as informações provenientes das telemetrias dos painéis. Os acionamentos manuais não atuam nesse modo.</w:t>
-      </w:r>
     </w:p>
     <w:p>
       <w:pPr>
@@ -5192,6 +5188,70 @@
           <w:lang w:val="pt-BR"/>
         </w:rPr>
       </w:pPr>
+      <w:r>
+        <w:rPr>
+          <w:rFonts w:ascii="Abadi MT Condensed Light" w:hAnsi="Abadi MT Condensed Light"/>
+          <w:lang w:val="pt-BR"/>
+        </w:rPr>
+        <w:t xml:space="preserve">Os painéis tem funcionamento individual, ou seja, todos os painéis podem funcionar em qualquer um dos modos independete dos outros painéis. Por exemplo, se o painel das bombas de elevação estiver </w:t>
+      </w:r>
+    </w:p>
+    <w:p>
+      <w:pPr>
+        <w:ind w:left="1276" w:right="278"/>
+        <w:contextualSpacing/>
+        <w:jc w:val="both"/>
+        <w:rPr>
+          <w:rFonts w:ascii="Abadi MT Condensed Light" w:hAnsi="Abadi MT Condensed Light"/>
+          <w:lang w:val="pt-BR"/>
+        </w:rPr>
+      </w:pPr>
+    </w:p>
+    <w:p>
+      <w:pPr>
+        <w:ind w:left="1276" w:right="278"/>
+        <w:contextualSpacing/>
+        <w:jc w:val="both"/>
+        <w:rPr>
+          <w:rFonts w:ascii="Abadi MT Condensed Light" w:hAnsi="Abadi MT Condensed Light"/>
+          <w:lang w:val="pt-BR"/>
+        </w:rPr>
+      </w:pPr>
+      <w:r>
+        <w:rPr>
+          <w:rFonts w:ascii="Abadi MT Condensed Light" w:hAnsi="Abadi MT Condensed Light"/>
+          <w:lang w:val="pt-BR"/>
+        </w:rPr>
+        <w:t xml:space="preserve">em modo manual </w:t>
+      </w:r>
+      <w:r>
+        <w:rPr>
+          <w:rFonts w:ascii="Abadi MT Condensed Light" w:hAnsi="Abadi MT Condensed Light"/>
+          <w:lang w:val="pt-BR"/>
+        </w:rPr>
+        <w:t>e os demais painéis estiverem em modo automático, o CLP do painel de sopradores continua controlando os painéis que estiverem em modo automático de acordo com</w:t>
+      </w:r>
+      <w:r>
+        <w:rPr>
+          <w:rFonts w:ascii="Abadi MT Condensed Light" w:hAnsi="Abadi MT Condensed Light"/>
+          <w:lang w:val="pt-BR"/>
+        </w:rPr>
+        <w:t xml:space="preserve"> as informaçãoes de telemetria e </w:t>
+      </w:r>
+      <w:r>
+        <w:rPr>
+          <w:rFonts w:ascii="Abadi MT Condensed Light" w:hAnsi="Abadi MT Condensed Light"/>
+          <w:lang w:val="pt-BR"/>
+        </w:rPr>
+        <w:t xml:space="preserve">o painel das bombas de elevação só </w:t>
+      </w:r>
+      <w:r>
+        <w:rPr>
+          <w:rFonts w:ascii="Abadi MT Condensed Light" w:hAnsi="Abadi MT Condensed Light"/>
+          <w:lang w:val="pt-BR"/>
+        </w:rPr>
+        <w:t>acionará as respectivas bombas por comandos manuais.</w:t>
+      </w:r>
     </w:p>
     <w:p>
       <w:pPr>
@@ -5208,32 +5268,21 @@
           <w:rFonts w:ascii="Abadi MT Condensed Light" w:hAnsi="Abadi MT Condensed Light"/>
           <w:lang w:val="pt-BR"/>
         </w:rPr>
-        <w:t xml:space="preserve">Os painéis tem funcionamento individual, ou seja, todos os painéis podem funcionar em qualquer um dos modos independete dos outros painéis. Por exemplo, se o painel das bombas de elevação estiver em modo manual, o painel dos sopradores estiver em modo remoto e os demais painéis estiverem em modo automático, o CLP do painel de sopradores continua controlando os painéis que estiverem em modo automático de acordo com as informaçãoes de telemetria, o painel das bombas de elevação só </w:t>
-      </w:r>
-      <w:r>
-        <w:rPr>
-          <w:rFonts w:ascii="Abadi MT Condensed Light" w:hAnsi="Abadi MT Condensed Light"/>
-          <w:lang w:val="pt-BR"/>
-        </w:rPr>
-        <w:t>acionará as respectivas bombas por comandos manuais e o painel de sopradores só atuará sobre os sopradores com comandos provenientes do CCO da COMUSA.</w:t>
-      </w:r>
-    </w:p>
-    <w:p>
-      <w:pPr>
-        <w:ind w:left="1276" w:right="278" w:firstLine="720"/>
-        <w:contextualSpacing/>
-        <w:jc w:val="both"/>
-        <w:rPr>
-          <w:rFonts w:ascii="Abadi MT Condensed Light" w:hAnsi="Abadi MT Condensed Light"/>
-          <w:lang w:val="pt-BR"/>
-        </w:rPr>
-      </w:pPr>
-      <w:r>
-        <w:rPr>
-          <w:rFonts w:ascii="Abadi MT Condensed Light" w:hAnsi="Abadi MT Condensed Light"/>
-          <w:lang w:val="pt-BR"/>
-        </w:rPr>
-        <w:t>Os modos de operação MANUAL e AUTOMÁTICO são selecionados através de chaves seletoras localizadas nos painéis. O modo de operação REMOTO é selecionado através de comando proveniente do CCO da COMUSA, somente quando o painel estiver trablhando em modo AUTOMÁTICO. A seleção feita na chave seletora do painel é prioritária ao CCO, ou seja, se no painel estiver selecionado modo MANUAL, não será possível colocá-lo em modo REMOTO. Apenas selecionando modo AUTOMÁTICO através da chave seletora, o modo REMOTO poderá ser selecionado pelo CCO.</w:t>
+        <w:t xml:space="preserve">Os modos </w:t>
+      </w:r>
+      <w:r>
+        <w:rPr>
+          <w:rFonts w:ascii="Abadi MT Condensed Light" w:hAnsi="Abadi MT Condensed Light"/>
+          <w:lang w:val="pt-BR"/>
+        </w:rPr>
+        <w:t xml:space="preserve">de operação </w:t>
+      </w:r>
+      <w:r>
+        <w:rPr>
+          <w:rFonts w:ascii="Abadi MT Condensed Light" w:hAnsi="Abadi MT Condensed Light"/>
+          <w:lang w:val="pt-BR"/>
+        </w:rPr>
+        <w:t>são selecionados através de chaves seletoras localizadas nos painéis.</w:t>
       </w:r>
     </w:p>
     <w:p>
@@ -5270,8 +5319,6 @@
         </w:rPr>
         <w:t>to Alegre, 17</w:t>
       </w:r>
-      <w:bookmarkStart w:id="0" w:name="_GoBack"/>
-      <w:bookmarkEnd w:id="0"/>
       <w:r>
         <w:rPr>
           <w:rFonts w:ascii="Abadi MT Condensed Light" w:hAnsi="Abadi MT Condensed Light"/>
@@ -5297,6 +5344,8 @@
           <w:lang w:val="pt-BR"/>
         </w:rPr>
       </w:pPr>
+      <w:bookmarkStart w:id="0" w:name="_GoBack"/>
+      <w:bookmarkEnd w:id="0"/>
       <w:r>
         <w:rPr>
           <w:rFonts w:ascii="Abadi MT Condensed Light" w:hAnsi="Abadi MT Condensed Light"/>
@@ -5355,7 +5404,7 @@
                     </a:ln>
                     <a:extLst>
                       <a:ext uri="{FAA26D3D-D897-4be2-8F04-BA451C77F1D7}">
-                        <ma14:placeholderFlag xmlns="" xmlns:mo="http://schemas.microsoft.com/office/mac/office/2008/main" xmlns:mv="urn:schemas-microsoft-com:mac:vml" xmlns:o="urn:schemas-microsoft-com:office:office" xmlns:v="urn:schemas-microsoft-com:vml" xmlns:w10="urn:schemas-microsoft-com:office:word" xmlns:w="http://schemas.openxmlformats.org/wordprocessingml/2006/main" xmlns:ma14="http://schemas.microsoft.com/office/mac/drawingml/2011/main"/>
+                        <ma14:placeholderFlag xmlns:ma14="http://schemas.microsoft.com/office/mac/drawingml/2011/main" xmlns:w="http://schemas.openxmlformats.org/wordprocessingml/2006/main" xmlns:w10="urn:schemas-microsoft-com:office:word" xmlns:v="urn:schemas-microsoft-com:vml" xmlns:o="urn:schemas-microsoft-com:office:office" xmlns:mv="urn:schemas-microsoft-com:mac:vml" xmlns:mo="http://schemas.microsoft.com/office/mac/office/2008/main" xmlns=""/>
                       </a:ext>
                     </a:extLst>
                   </pic:spPr>
@@ -5641,7 +5690,7 @@
               <w:rFonts w:ascii="Abadi MT Condensed Extra Bold" w:hAnsi="Abadi MT Condensed Extra Bold" w:cs="Times New Roman"/>
               <w:noProof/>
             </w:rPr>
-            <w:t>5</w:t>
+            <w:t>2</w:t>
           </w:r>
           <w:r>
             <w:rPr>
@@ -7519,7 +7568,7 @@
 </file>
 
 <file path=customXml/itemProps1.xml><?xml version="1.0" encoding="utf-8"?>
-<ds:datastoreItem xmlns:ds="http://schemas.openxmlformats.org/officeDocument/2006/customXml" ds:itemID="{931BDE6C-B3E3-47D5-A6C0-72801A821B4D}">
+<ds:datastoreItem xmlns:ds="http://schemas.openxmlformats.org/officeDocument/2006/customXml" ds:itemID="{94C94F4A-0105-433D-81AB-13937725D105}">
   <ds:schemaRefs>
     <ds:schemaRef ds:uri="http://schemas.openxmlformats.org/officeDocument/2006/bibliography"/>
   </ds:schemaRefs>

</xml_diff>